<commit_message>
[KT proj2] -Submission files seems okay
</commit_message>
<xml_diff>
--- a/KTproj2/Reports/ReportV4.docx
+++ b/KTproj2/Reports/ReportV4.docx
@@ -696,35 +696,43 @@
         <w:jc w:val="left"/>
         <w:textAlignment w:val="center"/>
         <w:rPr>
+          <w:rFonts w:eastAsia="Times New Roman"/>
+          <w:szCs w:val="24"/>
+          <w:lang w:bidi="hi-IN"/>
+        </w:rPr>
+      </w:pPr>
+      <w:r>
+        <w:rPr>
+          <w:rFonts w:eastAsia="Times New Roman"/>
+          <w:szCs w:val="24"/>
+          <w:lang w:bidi="hi-IN"/>
+        </w:rPr>
+        <w:tab/>
+      </w:r>
+      <w:r>
+        <w:rPr>
+          <w:rFonts w:eastAsia="Times New Roman"/>
+          <w:i/>
+          <w:szCs w:val="24"/>
+          <w:lang w:bidi="hi-IN"/>
+        </w:rPr>
+        <w:t>c</w:t>
+      </w:r>
+      <w:r>
+        <w:rPr>
+          <w:rFonts w:eastAsia="Times New Roman"/>
+          <w:szCs w:val="24"/>
+          <w:lang w:bidi="hi-IN"/>
+        </w:rPr>
+        <w:t xml:space="preserve"> indicating the number of negative words in the tweet.</w:t>
+      </w:r>
+      <w:r>
+        <w:rPr>
           <w:rFonts w:eastAsia="Times New Roman" w:hint="eastAsia"/>
           <w:szCs w:val="24"/>
           <w:lang w:bidi="hi-IN"/>
         </w:rPr>
-      </w:pPr>
-      <w:r>
-        <w:rPr>
-          <w:rFonts w:eastAsia="Times New Roman"/>
-          <w:szCs w:val="24"/>
-          <w:lang w:bidi="hi-IN"/>
-        </w:rPr>
-        <w:tab/>
-      </w:r>
-      <w:r>
-        <w:rPr>
-          <w:rFonts w:eastAsia="Times New Roman"/>
-          <w:i/>
-          <w:szCs w:val="24"/>
-          <w:lang w:bidi="hi-IN"/>
-        </w:rPr>
-        <w:t>c</w:t>
-      </w:r>
-      <w:r>
-        <w:rPr>
-          <w:rFonts w:eastAsia="Times New Roman"/>
-          <w:szCs w:val="24"/>
-          <w:lang w:bidi="hi-IN"/>
-        </w:rPr>
-        <w:t xml:space="preserve"> indicating the number of negative words in the tweet.</w:t>
+        <w:t xml:space="preserve"> </w:t>
       </w:r>
       <w:r>
         <w:rPr>
@@ -732,7 +740,7 @@
           <w:szCs w:val="24"/>
           <w:lang w:bidi="hi-IN"/>
         </w:rPr>
-        <w:t xml:space="preserve"> </w:t>
+        <w:t>By using the modulo operation, t</w:t>
       </w:r>
       <w:r>
         <w:rPr>
@@ -740,7 +748,15 @@
           <w:szCs w:val="24"/>
           <w:lang w:bidi="hi-IN"/>
         </w:rPr>
-        <w:t>By using the modulo operation, t</w:t>
+        <w:t xml:space="preserve">he value of </w:t>
+      </w:r>
+      <w:r>
+        <w:rPr>
+          <w:rFonts w:eastAsia="Times New Roman"/>
+          <w:szCs w:val="24"/>
+          <w:lang w:bidi="hi-IN"/>
+        </w:rPr>
+        <w:t>the</w:t>
       </w:r>
       <w:r>
         <w:rPr>
@@ -748,7 +764,15 @@
           <w:szCs w:val="24"/>
           <w:lang w:bidi="hi-IN"/>
         </w:rPr>
-        <w:t xml:space="preserve">he value of </w:t>
+        <w:t xml:space="preserve"> feature represents whether the se</w:t>
+      </w:r>
+      <w:r>
+        <w:rPr>
+          <w:rFonts w:eastAsia="Times New Roman" w:hint="eastAsia"/>
+          <w:szCs w:val="24"/>
+          <w:lang w:bidi="hi-IN"/>
+        </w:rPr>
+        <w:t xml:space="preserve">ntiment of the tweet is negative instead of the count of </w:t>
       </w:r>
       <w:r>
         <w:rPr>
@@ -764,41 +788,7 @@
           <w:szCs w:val="24"/>
           <w:lang w:bidi="hi-IN"/>
         </w:rPr>
-        <w:t xml:space="preserve"> feature represents whether the se</w:t>
-      </w:r>
-      <w:r>
-        <w:rPr>
-          <w:rFonts w:eastAsia="Times New Roman" w:hint="eastAsia"/>
-          <w:szCs w:val="24"/>
-          <w:lang w:bidi="hi-IN"/>
-        </w:rPr>
-        <w:t xml:space="preserve">ntiment of the tweet is negative instead of the count of </w:t>
-      </w:r>
-      <w:r>
-        <w:rPr>
-          <w:rFonts w:eastAsia="Times New Roman"/>
-          <w:szCs w:val="24"/>
-          <w:lang w:bidi="hi-IN"/>
-        </w:rPr>
-        <w:t>the</w:t>
-      </w:r>
-      <w:r>
-        <w:rPr>
-          <w:rFonts w:eastAsia="Times New Roman" w:hint="eastAsia"/>
-          <w:szCs w:val="24"/>
-          <w:lang w:bidi="hi-IN"/>
-        </w:rPr>
-        <w:t xml:space="preserve"> words</w:t>
-      </w:r>
-      <w:bookmarkStart w:id="0" w:name="_GoBack"/>
-      <w:bookmarkEnd w:id="0"/>
-      <w:r>
-        <w:rPr>
-          <w:rFonts w:eastAsia="Times New Roman" w:hint="eastAsia"/>
-          <w:szCs w:val="24"/>
-          <w:lang w:bidi="hi-IN"/>
-        </w:rPr>
-        <w:t xml:space="preserve"> </w:t>
+        <w:t xml:space="preserve"> words </w:t>
       </w:r>
       <w:r>
         <w:rPr>
@@ -884,8 +874,8 @@
           <w:lang w:val="en-AU"/>
         </w:rPr>
       </w:pPr>
-      <w:bookmarkStart w:id="1" w:name="OLE_LINK1"/>
-      <w:bookmarkStart w:id="2" w:name="OLE_LINK2"/>
+      <w:bookmarkStart w:id="0" w:name="OLE_LINK1"/>
+      <w:bookmarkStart w:id="1" w:name="OLE_LINK2"/>
       <w:r>
         <w:rPr>
           <w:rFonts w:ascii="Times New Roman" w:hAnsi="Times New Roman" w:cs="Times New Roman"/>
@@ -1492,8 +1482,8 @@
         <w:t>is basically assessing the purity of the classes, which would be beneficial for the DT to have a better performance.</w:t>
       </w:r>
     </w:p>
+    <w:bookmarkEnd w:id="0"/>
     <w:bookmarkEnd w:id="1"/>
-    <w:bookmarkEnd w:id="2"/>
     <w:p>
       <w:pPr>
         <w:widowControl/>
@@ -1547,6 +1537,7 @@
       <w:pPr>
         <w:ind w:firstLine="0"/>
         <w:rPr>
+          <w:rFonts w:hint="eastAsia"/>
           <w:szCs w:val="24"/>
         </w:rPr>
       </w:pPr>
@@ -1556,6 +1547,21 @@
         </w:rPr>
         <w:t xml:space="preserve">As mentioned above, the project chose four machine learning algorithms, including NB, DT, RF, and KNN. Specifically, for the KNN, the project use three nearest neighbours. </w:t>
       </w:r>
+      <w:r>
+        <w:rPr>
+          <w:rFonts w:hint="eastAsia"/>
+          <w:szCs w:val="24"/>
+        </w:rPr>
+        <w:t xml:space="preserve">When training the model, the </w:t>
+      </w:r>
+      <w:r>
+        <w:rPr>
+          <w:szCs w:val="24"/>
+        </w:rPr>
+        <w:t>id of each tweet was removed, because clearly it is not helpful for predicting.</w:t>
+      </w:r>
+      <w:bookmarkStart w:id="2" w:name="_GoBack"/>
+      <w:bookmarkEnd w:id="2"/>
     </w:p>
     <w:p>
       <w:pPr>
@@ -5321,7 +5327,7 @@
 </file>
 
 <file path=customXml/itemProps1.xml><?xml version="1.0" encoding="utf-8"?>
-<ds:datastoreItem xmlns:ds="http://schemas.openxmlformats.org/officeDocument/2006/customXml" ds:itemID="{CED39A8A-6EBC-EC44-8BCB-EB306EC2843A}">
+<ds:datastoreItem xmlns:ds="http://schemas.openxmlformats.org/officeDocument/2006/customXml" ds:itemID="{75130599-2F08-9B4D-A852-DBF35C352B72}">
   <ds:schemaRefs>
     <ds:schemaRef ds:uri="http://schemas.openxmlformats.org/officeDocument/2006/bibliography"/>
   </ds:schemaRefs>

</xml_diff>